<commit_message>
Replace star emoji with word "Stars"
</commit_message>
<xml_diff>
--- a/everything.docx
+++ b/everything.docx
@@ -2914,19 +2914,19 @@
       </w:r>
       <w:r>
         <w:rPr>
-          <w:rFonts w:ascii="Segoe UI Symbol" w:eastAsia="Segoe UI Symbol" w:hAnsi="Segoe UI Symbol" w:cs="Segoe UI Symbol"/>
-          <w:sz w:val="20"/>
-          <w:szCs w:val="20"/>
-        </w:rPr>
-        <w:t>★</w:t>
-      </w:r>
-      <w:r>
-        <w:rPr>
           <w:rFonts w:ascii="Merriweather" w:eastAsia="Segoe UI Symbol" w:hAnsi="Merriweather"/>
           <w:sz w:val="20"/>
           <w:szCs w:val="20"/>
         </w:rPr>
         <w:t>211</w:t>
+      </w:r>
+      <w:r>
+        <w:rPr>
+          <w:rFonts w:ascii="Merriweather" w:eastAsia="Segoe UI Symbol" w:hAnsi="Merriweather"/>
+          <w:sz w:val="20"/>
+          <w:szCs w:val="20"/>
+        </w:rPr>
+        <w:t xml:space="preserve"> Stars</w:t>
       </w:r>
       <w:r>
         <w:rPr>
@@ -3782,14 +3782,6 @@
       </w:r>
       <w:r>
         <w:rPr>
-          <w:rFonts w:ascii="Segoe UI Symbol" w:eastAsia="Segoe UI Symbol" w:hAnsi="Segoe UI Symbol" w:cs="Segoe UI Symbol"/>
-          <w:sz w:val="20"/>
-          <w:szCs w:val="20"/>
-        </w:rPr>
-        <w:t>★</w:t>
-      </w:r>
-      <w:r>
-        <w:rPr>
           <w:rFonts w:ascii="Merriweather" w:eastAsia="Segoe UI Symbol" w:hAnsi="Merriweather"/>
           <w:sz w:val="20"/>
           <w:szCs w:val="20"/>
@@ -3802,6 +3794,14 @@
           <w:sz w:val="20"/>
           <w:szCs w:val="20"/>
         </w:rPr>
+        <w:t xml:space="preserve"> Stars</w:t>
+      </w:r>
+      <w:r>
+        <w:rPr>
+          <w:rFonts w:ascii="Merriweather" w:eastAsia="Segoe UI Symbol" w:hAnsi="Merriweather"/>
+          <w:sz w:val="20"/>
+          <w:szCs w:val="20"/>
+        </w:rPr>
         <w:tab/>
       </w:r>
       <w:r>
@@ -3990,19 +3990,19 @@
       </w:r>
       <w:r>
         <w:rPr>
-          <w:rFonts w:ascii="Segoe UI Symbol" w:eastAsia="Segoe UI Symbol" w:hAnsi="Segoe UI Symbol" w:cs="Segoe UI Symbol"/>
-          <w:sz w:val="20"/>
-          <w:szCs w:val="20"/>
-        </w:rPr>
-        <w:t>★</w:t>
-      </w:r>
-      <w:r>
-        <w:rPr>
           <w:rFonts w:ascii="Merriweather" w:eastAsia="Segoe UI Symbol" w:hAnsi="Merriweather"/>
           <w:sz w:val="20"/>
           <w:szCs w:val="20"/>
         </w:rPr>
         <w:t>912</w:t>
+      </w:r>
+      <w:r>
+        <w:rPr>
+          <w:rFonts w:ascii="Merriweather" w:eastAsia="Segoe UI Symbol" w:hAnsi="Merriweather"/>
+          <w:sz w:val="20"/>
+          <w:szCs w:val="20"/>
+        </w:rPr>
+        <w:t xml:space="preserve"> Stars</w:t>
       </w:r>
       <w:r>
         <w:rPr>

</xml_diff>

<commit_message>
Right-justify dates in everything doc
</commit_message>
<xml_diff>
--- a/everything.docx
+++ b/everything.docx
@@ -26,6 +26,12 @@
           <w:sz w:val="20"/>
           <w:szCs w:val="20"/>
         </w:rPr>
+        <w:sectPr>
+          <w:pgSz w:w="12240" w:h="15840"/>
+          <w:pgMar w:top="1440" w:right="1440" w:bottom="1440" w:left="1440" w:header="720" w:footer="720" w:gutter="0"/>
+          <w:cols w:space="720"/>
+          <w:docGrid w:linePitch="360"/>
+        </w:sectPr>
       </w:pPr>
       <w:r>
         <w:rPr>
@@ -73,27 +79,28 @@
           <w:sz w:val="20"/>
           <w:szCs w:val="20"/>
         </w:rPr>
-      </w:pPr>
-    </w:p>
-    <w:p>
-      <w:pPr>
+        <w:sectPr>
+          <w:type w:val="continuous"/>
+          <w:pgSz w:w="12240" w:h="15840"/>
+          <w:pgMar w:top="1440" w:right="1440" w:bottom="1440" w:left="1440" w:header="720" w:footer="720" w:gutter="0"/>
+          <w:cols w:space="720"/>
+          <w:docGrid w:linePitch="360"/>
+        </w:sectPr>
+      </w:pPr>
+      <w:r>
         <w:rPr>
           <w:rFonts w:ascii="Montserrat" w:hAnsi="Montserrat"/>
           <w:sz w:val="32"/>
           <w:szCs w:val="32"/>
         </w:rPr>
-      </w:pPr>
-      <w:r>
-        <w:rPr>
-          <w:rFonts w:ascii="Montserrat" w:hAnsi="Montserrat"/>
-          <w:sz w:val="32"/>
-          <w:szCs w:val="32"/>
-        </w:rPr>
         <w:t>Employment History</w:t>
       </w:r>
     </w:p>
     <w:p>
       <w:pPr>
+        <w:tabs>
+          <w:tab w:val="right" w:pos="9360"/>
+        </w:tabs>
         <w:rPr>
           <w:rFonts w:ascii="Merriweather" w:hAnsi="Merriweather"/>
           <w:sz w:val="20"/>
@@ -120,6 +127,9 @@
     </w:p>
     <w:p>
       <w:pPr>
+        <w:tabs>
+          <w:tab w:val="right" w:pos="9360"/>
+        </w:tabs>
         <w:rPr>
           <w:rFonts w:ascii="Merriweather" w:hAnsi="Merriweather"/>
           <w:sz w:val="20"/>
@@ -434,6 +444,18 @@
           <w:szCs w:val="20"/>
         </w:rPr>
       </w:pPr>
+    </w:p>
+    <w:p>
+      <w:pPr>
+        <w:tabs>
+          <w:tab w:val="right" w:pos="9360"/>
+        </w:tabs>
+        <w:rPr>
+          <w:rFonts w:ascii="Merriweather" w:hAnsi="Merriweather"/>
+          <w:sz w:val="20"/>
+          <w:szCs w:val="20"/>
+        </w:rPr>
+      </w:pPr>
       <w:r>
         <w:rPr>
           <w:rFonts w:ascii="Merriweather" w:hAnsi="Merriweather"/>
@@ -454,6 +476,9 @@
     </w:p>
     <w:p>
       <w:pPr>
+        <w:tabs>
+          <w:tab w:val="right" w:pos="9360"/>
+        </w:tabs>
         <w:rPr>
           <w:rFonts w:ascii="Merriweather" w:hAnsi="Merriweather"/>
           <w:sz w:val="20"/>
@@ -618,6 +643,18 @@
           <w:szCs w:val="20"/>
         </w:rPr>
       </w:pPr>
+    </w:p>
+    <w:p>
+      <w:pPr>
+        <w:tabs>
+          <w:tab w:val="right" w:pos="9360"/>
+        </w:tabs>
+        <w:rPr>
+          <w:rFonts w:ascii="Merriweather" w:hAnsi="Merriweather"/>
+          <w:sz w:val="20"/>
+          <w:szCs w:val="20"/>
+        </w:rPr>
+      </w:pPr>
       <w:proofErr w:type="spellStart"/>
       <w:r>
         <w:rPr>
@@ -648,6 +685,9 @@
     </w:p>
     <w:p>
       <w:pPr>
+        <w:tabs>
+          <w:tab w:val="right" w:pos="9360"/>
+        </w:tabs>
         <w:rPr>
           <w:rFonts w:ascii="Merriweather" w:hAnsi="Merriweather"/>
           <w:sz w:val="20"/>
@@ -816,6 +856,18 @@
           <w:szCs w:val="20"/>
         </w:rPr>
       </w:pPr>
+    </w:p>
+    <w:p>
+      <w:pPr>
+        <w:tabs>
+          <w:tab w:val="right" w:pos="9360"/>
+        </w:tabs>
+        <w:rPr>
+          <w:rFonts w:ascii="Merriweather" w:hAnsi="Merriweather"/>
+          <w:sz w:val="20"/>
+          <w:szCs w:val="20"/>
+        </w:rPr>
+      </w:pPr>
       <w:r>
         <w:rPr>
           <w:rFonts w:ascii="Merriweather" w:hAnsi="Merriweather"/>
@@ -836,6 +888,9 @@
     </w:p>
     <w:p>
       <w:pPr>
+        <w:tabs>
+          <w:tab w:val="right" w:pos="9360"/>
+        </w:tabs>
         <w:rPr>
           <w:rFonts w:ascii="Merriweather" w:hAnsi="Merriweather"/>
           <w:sz w:val="20"/>
@@ -990,12 +1045,25 @@
           <w:szCs w:val="20"/>
         </w:rPr>
       </w:pPr>
-      <w:r>
-        <w:rPr>
-          <w:rFonts w:ascii="Merriweather" w:hAnsi="Merriweather"/>
-          <w:sz w:val="20"/>
-          <w:szCs w:val="20"/>
-        </w:rPr>
+    </w:p>
+    <w:p>
+      <w:pPr>
+        <w:tabs>
+          <w:tab w:val="right" w:pos="9360"/>
+        </w:tabs>
+        <w:rPr>
+          <w:rFonts w:ascii="Merriweather" w:hAnsi="Merriweather"/>
+          <w:sz w:val="20"/>
+          <w:szCs w:val="20"/>
+        </w:rPr>
+      </w:pPr>
+      <w:r>
+        <w:rPr>
+          <w:rFonts w:ascii="Merriweather" w:hAnsi="Merriweather"/>
+          <w:sz w:val="20"/>
+          <w:szCs w:val="20"/>
+        </w:rPr>
+        <w:lastRenderedPageBreak/>
         <w:t>Gizmodo Media Group, Data Engineering</w:t>
       </w:r>
       <w:r>
@@ -1010,6 +1078,9 @@
     </w:p>
     <w:p>
       <w:pPr>
+        <w:tabs>
+          <w:tab w:val="right" w:pos="9360"/>
+        </w:tabs>
         <w:rPr>
           <w:rFonts w:ascii="Merriweather" w:hAnsi="Merriweather"/>
           <w:sz w:val="20"/>
@@ -1053,7 +1124,6 @@
           <w:sz w:val="20"/>
           <w:szCs w:val="20"/>
         </w:rPr>
-        <w:lastRenderedPageBreak/>
         <w:t xml:space="preserve">Acted as the technical lead to deliver Amazon affiliate program commerce analytics involving three teams and multiple contractors, providing experiment data to optimize conversions on a front page </w:t>
       </w:r>
       <w:proofErr w:type="gramStart"/>
@@ -1243,6 +1313,18 @@
           <w:szCs w:val="20"/>
         </w:rPr>
       </w:pPr>
+    </w:p>
+    <w:p>
+      <w:pPr>
+        <w:tabs>
+          <w:tab w:val="right" w:pos="9270"/>
+        </w:tabs>
+        <w:rPr>
+          <w:rFonts w:ascii="Merriweather" w:hAnsi="Merriweather"/>
+          <w:sz w:val="20"/>
+          <w:szCs w:val="20"/>
+        </w:rPr>
+      </w:pPr>
       <w:r>
         <w:rPr>
           <w:rFonts w:ascii="Merriweather" w:hAnsi="Merriweather"/>
@@ -1263,6 +1345,9 @@
     </w:p>
     <w:p>
       <w:pPr>
+        <w:tabs>
+          <w:tab w:val="right" w:pos="9270"/>
+        </w:tabs>
         <w:rPr>
           <w:rFonts w:ascii="Merriweather" w:hAnsi="Merriweather"/>
           <w:sz w:val="20"/>
@@ -1359,6 +1444,18 @@
           <w:szCs w:val="20"/>
         </w:rPr>
       </w:pPr>
+    </w:p>
+    <w:p>
+      <w:pPr>
+        <w:tabs>
+          <w:tab w:val="right" w:pos="9360"/>
+        </w:tabs>
+        <w:rPr>
+          <w:rFonts w:ascii="Merriweather" w:hAnsi="Merriweather"/>
+          <w:sz w:val="20"/>
+          <w:szCs w:val="20"/>
+        </w:rPr>
+      </w:pPr>
       <w:r>
         <w:rPr>
           <w:rFonts w:ascii="Merriweather" w:hAnsi="Merriweather"/>
@@ -1379,6 +1476,9 @@
     </w:p>
     <w:p>
       <w:pPr>
+        <w:tabs>
+          <w:tab w:val="right" w:pos="9360"/>
+        </w:tabs>
         <w:rPr>
           <w:rFonts w:ascii="Merriweather" w:hAnsi="Merriweather"/>
           <w:sz w:val="20"/>
@@ -1461,6 +1561,18 @@
           <w:szCs w:val="20"/>
         </w:rPr>
       </w:pPr>
+    </w:p>
+    <w:p>
+      <w:pPr>
+        <w:tabs>
+          <w:tab w:val="right" w:pos="9360"/>
+        </w:tabs>
+        <w:rPr>
+          <w:rFonts w:ascii="Merriweather" w:hAnsi="Merriweather"/>
+          <w:sz w:val="20"/>
+          <w:szCs w:val="20"/>
+        </w:rPr>
+      </w:pPr>
       <w:proofErr w:type="spellStart"/>
       <w:r>
         <w:rPr>
@@ -1491,6 +1603,9 @@
     </w:p>
     <w:p>
       <w:pPr>
+        <w:tabs>
+          <w:tab w:val="right" w:pos="9360"/>
+        </w:tabs>
         <w:rPr>
           <w:rFonts w:ascii="Merriweather" w:hAnsi="Merriweather"/>
           <w:sz w:val="20"/>
@@ -1719,6 +1834,18 @@
           <w:szCs w:val="20"/>
         </w:rPr>
       </w:pPr>
+    </w:p>
+    <w:p>
+      <w:pPr>
+        <w:tabs>
+          <w:tab w:val="right" w:pos="9360"/>
+        </w:tabs>
+        <w:rPr>
+          <w:rFonts w:ascii="Merriweather" w:hAnsi="Merriweather"/>
+          <w:sz w:val="20"/>
+          <w:szCs w:val="20"/>
+        </w:rPr>
+      </w:pPr>
       <w:r>
         <w:rPr>
           <w:rFonts w:ascii="Merriweather" w:hAnsi="Merriweather"/>
@@ -1739,6 +1866,9 @@
     </w:p>
     <w:p>
       <w:pPr>
+        <w:tabs>
+          <w:tab w:val="right" w:pos="9360"/>
+        </w:tabs>
         <w:rPr>
           <w:rFonts w:ascii="Merriweather" w:hAnsi="Merriweather"/>
           <w:sz w:val="20"/>
@@ -1859,6 +1989,18 @@
           <w:szCs w:val="20"/>
         </w:rPr>
       </w:pPr>
+    </w:p>
+    <w:p>
+      <w:pPr>
+        <w:tabs>
+          <w:tab w:val="right" w:pos="9360"/>
+        </w:tabs>
+        <w:rPr>
+          <w:rFonts w:ascii="Merriweather" w:hAnsi="Merriweather"/>
+          <w:sz w:val="20"/>
+          <w:szCs w:val="20"/>
+        </w:rPr>
+      </w:pPr>
       <w:r>
         <w:rPr>
           <w:rFonts w:ascii="Merriweather" w:hAnsi="Merriweather"/>
@@ -1879,6 +2021,9 @@
     </w:p>
     <w:p>
       <w:pPr>
+        <w:tabs>
+          <w:tab w:val="right" w:pos="9360"/>
+        </w:tabs>
         <w:rPr>
           <w:rFonts w:ascii="Merriweather" w:hAnsi="Merriweather"/>
           <w:sz w:val="20"/>
@@ -1922,6 +2067,7 @@
           <w:sz w:val="20"/>
           <w:szCs w:val="20"/>
         </w:rPr>
+        <w:lastRenderedPageBreak/>
         <w:t xml:space="preserve">Designed and ran finite element models using COMSOL and MATLAB to study anisotropic thermal conductivity in snow using needle </w:t>
       </w:r>
       <w:proofErr w:type="gramStart"/>
@@ -1954,29 +2100,57 @@
           <w:sz w:val="20"/>
           <w:szCs w:val="20"/>
         </w:rPr>
-        <w:t xml:space="preserve">Analyzed geographical information using Perl, </w:t>
-      </w:r>
-      <w:proofErr w:type="spellStart"/>
-      <w:r>
-        <w:rPr>
-          <w:rFonts w:ascii="Merriweather" w:hAnsi="Merriweather"/>
-          <w:sz w:val="20"/>
-          <w:szCs w:val="20"/>
-        </w:rPr>
-        <w:t>Pyton</w:t>
-      </w:r>
-      <w:proofErr w:type="spellEnd"/>
-      <w:r>
-        <w:rPr>
-          <w:rFonts w:ascii="Merriweather" w:hAnsi="Merriweather"/>
-          <w:sz w:val="20"/>
-          <w:szCs w:val="20"/>
-        </w:rPr>
-        <w:t>, MATLAB and C++</w:t>
-      </w:r>
-    </w:p>
-    <w:p>
-      <w:pPr>
+        <w:t>Analyzed geographical information using Perl, Pyt</w:t>
+      </w:r>
+      <w:r>
+        <w:rPr>
+          <w:rFonts w:ascii="Merriweather" w:hAnsi="Merriweather"/>
+          <w:sz w:val="20"/>
+          <w:szCs w:val="20"/>
+        </w:rPr>
+        <w:t>h</w:t>
+      </w:r>
+      <w:r>
+        <w:rPr>
+          <w:rFonts w:ascii="Merriweather" w:hAnsi="Merriweather"/>
+          <w:sz w:val="20"/>
+          <w:szCs w:val="20"/>
+        </w:rPr>
+        <w:t xml:space="preserve">on, </w:t>
+      </w:r>
+      <w:proofErr w:type="gramStart"/>
+      <w:r>
+        <w:rPr>
+          <w:rFonts w:ascii="Merriweather" w:hAnsi="Merriweather"/>
+          <w:sz w:val="20"/>
+          <w:szCs w:val="20"/>
+        </w:rPr>
+        <w:t>MATLAB</w:t>
+      </w:r>
+      <w:proofErr w:type="gramEnd"/>
+      <w:r>
+        <w:rPr>
+          <w:rFonts w:ascii="Merriweather" w:hAnsi="Merriweather"/>
+          <w:sz w:val="20"/>
+          <w:szCs w:val="20"/>
+        </w:rPr>
+        <w:t xml:space="preserve"> and C++</w:t>
+      </w:r>
+    </w:p>
+    <w:p>
+      <w:pPr>
+        <w:rPr>
+          <w:rFonts w:ascii="Merriweather" w:hAnsi="Merriweather"/>
+          <w:sz w:val="20"/>
+          <w:szCs w:val="20"/>
+        </w:rPr>
+      </w:pPr>
+    </w:p>
+    <w:p>
+      <w:pPr>
+        <w:tabs>
+          <w:tab w:val="right" w:pos="9360"/>
+        </w:tabs>
         <w:rPr>
           <w:rFonts w:ascii="Merriweather" w:hAnsi="Merriweather"/>
           <w:sz w:val="20"/>
@@ -2003,6 +2177,9 @@
     </w:p>
     <w:p>
       <w:pPr>
+        <w:tabs>
+          <w:tab w:val="right" w:pos="9360"/>
+        </w:tabs>
         <w:rPr>
           <w:rFonts w:ascii="Merriweather" w:hAnsi="Merriweather"/>
           <w:sz w:val="20"/>
@@ -2078,7 +2255,6 @@
           <w:sz w:val="20"/>
           <w:szCs w:val="20"/>
         </w:rPr>
-        <w:lastRenderedPageBreak/>
         <w:t xml:space="preserve">Facilitated communication between students, faculty and system </w:t>
       </w:r>
       <w:proofErr w:type="gramStart"/>
@@ -2094,6 +2270,18 @@
     </w:p>
     <w:p>
       <w:pPr>
+        <w:rPr>
+          <w:rFonts w:ascii="Merriweather" w:hAnsi="Merriweather"/>
+          <w:sz w:val="20"/>
+          <w:szCs w:val="20"/>
+        </w:rPr>
+      </w:pPr>
+    </w:p>
+    <w:p>
+      <w:pPr>
+        <w:tabs>
+          <w:tab w:val="right" w:pos="9360"/>
+        </w:tabs>
         <w:rPr>
           <w:rFonts w:ascii="Merriweather" w:hAnsi="Merriweather"/>
           <w:sz w:val="20"/>
@@ -2120,6 +2308,9 @@
     </w:p>
     <w:p>
       <w:pPr>
+        <w:tabs>
+          <w:tab w:val="right" w:pos="9360"/>
+        </w:tabs>
         <w:rPr>
           <w:rFonts w:ascii="Merriweather" w:hAnsi="Merriweather"/>
           <w:sz w:val="20"/>
@@ -2184,6 +2375,18 @@
           <w:szCs w:val="20"/>
         </w:rPr>
       </w:pPr>
+    </w:p>
+    <w:p>
+      <w:pPr>
+        <w:tabs>
+          <w:tab w:val="right" w:pos="9360"/>
+        </w:tabs>
+        <w:rPr>
+          <w:rFonts w:ascii="Merriweather" w:hAnsi="Merriweather"/>
+          <w:sz w:val="20"/>
+          <w:szCs w:val="20"/>
+        </w:rPr>
+      </w:pPr>
       <w:r>
         <w:rPr>
           <w:rFonts w:ascii="Merriweather" w:hAnsi="Merriweather"/>
@@ -2204,6 +2407,9 @@
     </w:p>
     <w:p>
       <w:pPr>
+        <w:tabs>
+          <w:tab w:val="right" w:pos="9360"/>
+        </w:tabs>
         <w:rPr>
           <w:rFonts w:ascii="Merriweather" w:hAnsi="Merriweather"/>
           <w:sz w:val="20"/>
@@ -2258,6 +2464,18 @@
           <w:szCs w:val="20"/>
         </w:rPr>
       </w:pPr>
+    </w:p>
+    <w:p>
+      <w:pPr>
+        <w:tabs>
+          <w:tab w:val="right" w:pos="9360"/>
+        </w:tabs>
+        <w:rPr>
+          <w:rFonts w:ascii="Merriweather" w:hAnsi="Merriweather"/>
+          <w:sz w:val="20"/>
+          <w:szCs w:val="20"/>
+        </w:rPr>
+      </w:pPr>
       <w:proofErr w:type="spellStart"/>
       <w:r>
         <w:rPr>
@@ -2288,6 +2506,9 @@
     </w:p>
     <w:p>
       <w:pPr>
+        <w:tabs>
+          <w:tab w:val="right" w:pos="9360"/>
+        </w:tabs>
         <w:rPr>
           <w:rFonts w:ascii="Merriweather" w:hAnsi="Merriweather"/>
           <w:sz w:val="20"/>
@@ -2384,6 +2605,18 @@
           <w:szCs w:val="20"/>
         </w:rPr>
       </w:pPr>
+    </w:p>
+    <w:p>
+      <w:pPr>
+        <w:tabs>
+          <w:tab w:val="right" w:pos="9360"/>
+        </w:tabs>
+        <w:rPr>
+          <w:rFonts w:ascii="Merriweather" w:hAnsi="Merriweather"/>
+          <w:sz w:val="20"/>
+          <w:szCs w:val="20"/>
+        </w:rPr>
+      </w:pPr>
       <w:r>
         <w:rPr>
           <w:rFonts w:ascii="Merriweather" w:hAnsi="Merriweather"/>
@@ -2404,6 +2637,9 @@
     </w:p>
     <w:p>
       <w:pPr>
+        <w:tabs>
+          <w:tab w:val="right" w:pos="9360"/>
+        </w:tabs>
         <w:rPr>
           <w:rFonts w:ascii="Merriweather" w:hAnsi="Merriweather"/>
           <w:sz w:val="20"/>
@@ -2500,6 +2736,18 @@
           <w:szCs w:val="20"/>
         </w:rPr>
       </w:pPr>
+    </w:p>
+    <w:p>
+      <w:pPr>
+        <w:tabs>
+          <w:tab w:val="right" w:pos="9270"/>
+        </w:tabs>
+        <w:rPr>
+          <w:rFonts w:ascii="Merriweather" w:hAnsi="Merriweather"/>
+          <w:sz w:val="20"/>
+          <w:szCs w:val="20"/>
+        </w:rPr>
+      </w:pPr>
       <w:r>
         <w:rPr>
           <w:rFonts w:ascii="Merriweather" w:hAnsi="Merriweather"/>
@@ -2520,6 +2768,9 @@
     </w:p>
     <w:p>
       <w:pPr>
+        <w:tabs>
+          <w:tab w:val="right" w:pos="9360"/>
+        </w:tabs>
         <w:rPr>
           <w:rFonts w:ascii="Merriweather" w:hAnsi="Merriweather"/>
           <w:sz w:val="20"/>
@@ -2642,25 +2893,31 @@
           <w:sz w:val="20"/>
           <w:szCs w:val="20"/>
         </w:rPr>
-      </w:pPr>
-      <w:r>
-        <w:rPr>
-          <w:rFonts w:ascii="Merriweather" w:hAnsi="Merriweather"/>
-          <w:sz w:val="20"/>
-          <w:szCs w:val="20"/>
-        </w:rPr>
-        <w:t xml:space="preserve">Handled individual guest </w:t>
-      </w:r>
-      <w:proofErr w:type="gramStart"/>
-      <w:r>
-        <w:rPr>
-          <w:rFonts w:ascii="Merriweather" w:hAnsi="Merriweather"/>
-          <w:sz w:val="20"/>
-          <w:szCs w:val="20"/>
-        </w:rPr>
-        <w:t>requests</w:t>
-      </w:r>
-      <w:proofErr w:type="gramEnd"/>
+        <w:sectPr>
+          <w:type w:val="continuous"/>
+          <w:pgSz w:w="12240" w:h="15840"/>
+          <w:pgMar w:top="1440" w:right="1440" w:bottom="1440" w:left="1440" w:header="720" w:footer="720" w:gutter="0"/>
+          <w:cols w:space="720"/>
+          <w:docGrid w:linePitch="360"/>
+        </w:sectPr>
+      </w:pPr>
+      <w:r>
+        <w:rPr>
+          <w:rFonts w:ascii="Merriweather" w:hAnsi="Merriweather"/>
+          <w:sz w:val="20"/>
+          <w:szCs w:val="20"/>
+        </w:rPr>
+        <w:t>Handled individual guest requests</w:t>
+      </w:r>
+    </w:p>
+    <w:p>
+      <w:pPr>
+        <w:rPr>
+          <w:rFonts w:ascii="Merriweather" w:hAnsi="Merriweather"/>
+          <w:sz w:val="20"/>
+          <w:szCs w:val="20"/>
+        </w:rPr>
+      </w:pPr>
     </w:p>
     <w:p>
       <w:pPr>
@@ -2681,6 +2938,9 @@
     </w:p>
     <w:p>
       <w:pPr>
+        <w:tabs>
+          <w:tab w:val="right" w:pos="9360"/>
+        </w:tabs>
         <w:rPr>
           <w:rFonts w:ascii="Merriweather" w:hAnsi="Merriweather"/>
           <w:sz w:val="20"/>
@@ -2707,6 +2967,9 @@
     </w:p>
     <w:p>
       <w:pPr>
+        <w:tabs>
+          <w:tab w:val="right" w:pos="9360"/>
+        </w:tabs>
         <w:rPr>
           <w:rFonts w:ascii="Merriweather" w:hAnsi="Merriweather"/>
           <w:sz w:val="20"/>
@@ -2756,6 +3019,18 @@
           <w:szCs w:val="20"/>
         </w:rPr>
       </w:pPr>
+    </w:p>
+    <w:p>
+      <w:pPr>
+        <w:tabs>
+          <w:tab w:val="right" w:pos="9360"/>
+        </w:tabs>
+        <w:rPr>
+          <w:rFonts w:ascii="Merriweather" w:hAnsi="Merriweather"/>
+          <w:sz w:val="20"/>
+          <w:szCs w:val="20"/>
+        </w:rPr>
+      </w:pPr>
       <w:r>
         <w:rPr>
           <w:rFonts w:ascii="Merriweather" w:hAnsi="Merriweather"/>
@@ -2776,6 +3051,9 @@
     </w:p>
     <w:p>
       <w:pPr>
+        <w:tabs>
+          <w:tab w:val="right" w:pos="9360"/>
+        </w:tabs>
         <w:rPr>
           <w:rFonts w:ascii="Merriweather" w:hAnsi="Merriweather"/>
           <w:sz w:val="20"/>
@@ -2802,6 +3080,9 @@
     </w:p>
     <w:p>
       <w:pPr>
+        <w:tabs>
+          <w:tab w:val="right" w:pos="9360"/>
+        </w:tabs>
         <w:rPr>
           <w:rFonts w:ascii="Merriweather" w:hAnsi="Merriweather"/>
           <w:sz w:val="20"/>
@@ -2834,6 +3115,18 @@
           <w:szCs w:val="20"/>
         </w:rPr>
       </w:pPr>
+    </w:p>
+    <w:p>
+      <w:pPr>
+        <w:tabs>
+          <w:tab w:val="right" w:pos="9360"/>
+        </w:tabs>
+        <w:rPr>
+          <w:rFonts w:ascii="Merriweather" w:hAnsi="Merriweather"/>
+          <w:sz w:val="20"/>
+          <w:szCs w:val="20"/>
+        </w:rPr>
+      </w:pPr>
       <w:r>
         <w:rPr>
           <w:rFonts w:ascii="Merriweather" w:hAnsi="Merriweather"/>
@@ -2859,6 +3152,13 @@
           <w:sz w:val="20"/>
           <w:szCs w:val="20"/>
         </w:rPr>
+        <w:sectPr>
+          <w:type w:val="continuous"/>
+          <w:pgSz w:w="12240" w:h="15840"/>
+          <w:pgMar w:top="1440" w:right="1440" w:bottom="1440" w:left="1440" w:header="720" w:footer="720" w:gutter="0"/>
+          <w:cols w:space="720"/>
+          <w:docGrid w:linePitch="360"/>
+        </w:sectPr>
       </w:pPr>
       <w:r>
         <w:rPr>
@@ -2868,6 +3168,15 @@
         </w:rPr>
         <w:t>Susitna Valley Jr/Sr High School</w:t>
       </w:r>
+    </w:p>
+    <w:p>
+      <w:pPr>
+        <w:rPr>
+          <w:rFonts w:ascii="Merriweather" w:hAnsi="Merriweather"/>
+          <w:sz w:val="20"/>
+          <w:szCs w:val="20"/>
+        </w:rPr>
+      </w:pPr>
     </w:p>
     <w:p>
       <w:pPr>
@@ -2888,6 +3197,9 @@
     </w:p>
     <w:p>
       <w:pPr>
+        <w:tabs>
+          <w:tab w:val="right" w:pos="9360"/>
+        </w:tabs>
         <w:rPr>
           <w:rFonts w:ascii="Merriweather" w:eastAsia="Segoe UI Symbol" w:hAnsi="Merriweather"/>
           <w:sz w:val="20"/>
@@ -2901,7 +3213,15 @@
           <w:sz w:val="20"/>
           <w:szCs w:val="20"/>
         </w:rPr>
-        <w:t>pyee</w:t>
+        <w:t>p</w:t>
+      </w:r>
+      <w:r>
+        <w:rPr>
+          <w:rFonts w:ascii="mononoki" w:hAnsi="mononoki" w:cs="mononoki"/>
+          <w:sz w:val="20"/>
+          <w:szCs w:val="20"/>
+        </w:rPr>
+        <w:t>yee</w:t>
       </w:r>
       <w:proofErr w:type="spellEnd"/>
       <w:r>
@@ -2910,7 +3230,7 @@
           <w:sz w:val="20"/>
           <w:szCs w:val="20"/>
         </w:rPr>
-        <w:tab/>
+        <w:t xml:space="preserve"> - </w:t>
       </w:r>
       <w:r>
         <w:rPr>
@@ -2981,6 +3301,18 @@
           <w:szCs w:val="20"/>
         </w:rPr>
       </w:pPr>
+    </w:p>
+    <w:p>
+      <w:pPr>
+        <w:tabs>
+          <w:tab w:val="right" w:pos="9360"/>
+        </w:tabs>
+        <w:rPr>
+          <w:rFonts w:ascii="Merriweather" w:eastAsia="Segoe UI Symbol" w:hAnsi="Merriweather"/>
+          <w:sz w:val="20"/>
+          <w:szCs w:val="20"/>
+        </w:rPr>
+      </w:pPr>
       <w:r>
         <w:rPr>
           <w:rFonts w:ascii="mononoki" w:hAnsi="mononoki" w:cs="mononoki"/>
@@ -3066,6 +3398,18 @@
           <w:szCs w:val="20"/>
         </w:rPr>
       </w:pPr>
+    </w:p>
+    <w:p>
+      <w:pPr>
+        <w:tabs>
+          <w:tab w:val="right" w:pos="9360"/>
+        </w:tabs>
+        <w:rPr>
+          <w:rFonts w:ascii="Merriweather" w:eastAsia="Segoe UI Symbol" w:hAnsi="Merriweather"/>
+          <w:sz w:val="20"/>
+          <w:szCs w:val="20"/>
+        </w:rPr>
+      </w:pPr>
       <w:proofErr w:type="spellStart"/>
       <w:r>
         <w:rPr>
@@ -3118,6 +3462,18 @@
           <w:szCs w:val="20"/>
         </w:rPr>
       </w:pPr>
+    </w:p>
+    <w:p>
+      <w:pPr>
+        <w:tabs>
+          <w:tab w:val="right" w:pos="9360"/>
+        </w:tabs>
+        <w:rPr>
+          <w:rFonts w:ascii="Merriweather" w:eastAsia="Segoe UI Symbol" w:hAnsi="Merriweather"/>
+          <w:sz w:val="20"/>
+          <w:szCs w:val="20"/>
+        </w:rPr>
+      </w:pPr>
       <w:r>
         <w:rPr>
           <w:rFonts w:ascii="mononoki" w:hAnsi="mononoki" w:cs="mononoki"/>
@@ -3196,13 +3552,33 @@
           <w:szCs w:val="20"/>
         </w:rPr>
       </w:pPr>
+    </w:p>
+    <w:p>
+      <w:pPr>
+        <w:tabs>
+          <w:tab w:val="right" w:pos="9360"/>
+        </w:tabs>
+        <w:rPr>
+          <w:rFonts w:ascii="Merriweather" w:eastAsia="Segoe UI Symbol" w:hAnsi="Merriweather"/>
+          <w:sz w:val="20"/>
+          <w:szCs w:val="20"/>
+        </w:rPr>
+      </w:pPr>
       <w:r>
         <w:rPr>
           <w:rFonts w:ascii="mononoki" w:hAnsi="mononoki" w:cs="mononoki"/>
           <w:sz w:val="20"/>
           <w:szCs w:val="20"/>
         </w:rPr>
-        <w:t>resume</w:t>
+        <w:t>r</w:t>
+      </w:r>
+      <w:r>
+        <w:rPr>
+          <w:rFonts w:ascii="mononoki" w:hAnsi="mononoki" w:cs="mononoki"/>
+          <w:sz w:val="20"/>
+          <w:szCs w:val="20"/>
+        </w:rPr>
+        <w:t>esume</w:t>
       </w:r>
       <w:r>
         <w:rPr>
@@ -3218,7 +3594,23 @@
           <w:sz w:val="20"/>
           <w:szCs w:val="20"/>
         </w:rPr>
-        <w:t>2011 – February 2024</w:t>
+        <w:t>2011</w:t>
+      </w:r>
+      <w:r>
+        <w:rPr>
+          <w:rFonts w:ascii="Merriweather" w:eastAsia="Segoe UI Symbol" w:hAnsi="Merriweather"/>
+          <w:sz w:val="20"/>
+          <w:szCs w:val="20"/>
+        </w:rPr>
+        <w:t xml:space="preserve"> </w:t>
+      </w:r>
+      <w:r>
+        <w:rPr>
+          <w:rFonts w:ascii="Merriweather" w:eastAsia="Segoe UI Symbol" w:hAnsi="Merriweather"/>
+          <w:sz w:val="20"/>
+          <w:szCs w:val="20"/>
+        </w:rPr>
+        <w:t>– February 2024</w:t>
       </w:r>
     </w:p>
     <w:p>
@@ -3256,6 +3648,18 @@
           <w:szCs w:val="20"/>
         </w:rPr>
       </w:pPr>
+    </w:p>
+    <w:p>
+      <w:pPr>
+        <w:tabs>
+          <w:tab w:val="right" w:pos="9360"/>
+        </w:tabs>
+        <w:rPr>
+          <w:rFonts w:ascii="Merriweather" w:eastAsia="Segoe UI Symbol" w:hAnsi="Merriweather"/>
+          <w:sz w:val="20"/>
+          <w:szCs w:val="20"/>
+        </w:rPr>
+      </w:pPr>
       <w:proofErr w:type="spellStart"/>
       <w:r>
         <w:rPr>
@@ -3297,7 +3701,6 @@
           <w:sz w:val="20"/>
           <w:szCs w:val="20"/>
         </w:rPr>
-        <w:lastRenderedPageBreak/>
         <w:t xml:space="preserve">A Linux desktop management suite using Python and Bash, which includes an implementation of XDG </w:t>
       </w:r>
       <w:proofErr w:type="spellStart"/>
@@ -3337,6 +3740,18 @@
           <w:szCs w:val="20"/>
         </w:rPr>
       </w:pPr>
+    </w:p>
+    <w:p>
+      <w:pPr>
+        <w:tabs>
+          <w:tab w:val="right" w:pos="9360"/>
+        </w:tabs>
+        <w:rPr>
+          <w:rFonts w:ascii="Merriweather" w:eastAsia="Segoe UI Symbol" w:hAnsi="Merriweather"/>
+          <w:sz w:val="20"/>
+          <w:szCs w:val="20"/>
+        </w:rPr>
+      </w:pPr>
       <w:proofErr w:type="spellStart"/>
       <w:r>
         <w:rPr>
@@ -3443,6 +3858,18 @@
           <w:szCs w:val="20"/>
         </w:rPr>
       </w:pPr>
+    </w:p>
+    <w:p>
+      <w:pPr>
+        <w:tabs>
+          <w:tab w:val="right" w:pos="9360"/>
+        </w:tabs>
+        <w:rPr>
+          <w:rFonts w:ascii="Merriweather" w:eastAsia="Segoe UI Symbol" w:hAnsi="Merriweather"/>
+          <w:sz w:val="20"/>
+          <w:szCs w:val="20"/>
+        </w:rPr>
+      </w:pPr>
       <w:proofErr w:type="spellStart"/>
       <w:r>
         <w:rPr>
@@ -3517,6 +3944,18 @@
     </w:p>
     <w:p>
       <w:pPr>
+        <w:rPr>
+          <w:rFonts w:ascii="Merriweather" w:eastAsia="Segoe UI Symbol" w:hAnsi="Merriweather"/>
+          <w:sz w:val="20"/>
+          <w:szCs w:val="20"/>
+        </w:rPr>
+      </w:pPr>
+    </w:p>
+    <w:p>
+      <w:pPr>
+        <w:tabs>
+          <w:tab w:val="right" w:pos="9360"/>
+        </w:tabs>
         <w:rPr>
           <w:rFonts w:ascii="Merriweather" w:eastAsia="Segoe UI Symbol" w:hAnsi="Merriweather"/>
           <w:sz w:val="20"/>
@@ -3576,6 +4015,18 @@
           <w:szCs w:val="20"/>
         </w:rPr>
       </w:pPr>
+    </w:p>
+    <w:p>
+      <w:pPr>
+        <w:tabs>
+          <w:tab w:val="right" w:pos="9360"/>
+        </w:tabs>
+        <w:rPr>
+          <w:rFonts w:ascii="Merriweather" w:eastAsia="Segoe UI Symbol" w:hAnsi="Merriweather"/>
+          <w:sz w:val="20"/>
+          <w:szCs w:val="20"/>
+        </w:rPr>
+      </w:pPr>
       <w:proofErr w:type="spellStart"/>
       <w:r>
         <w:rPr>
@@ -3628,6 +4079,18 @@
           <w:szCs w:val="20"/>
         </w:rPr>
       </w:pPr>
+    </w:p>
+    <w:p>
+      <w:pPr>
+        <w:tabs>
+          <w:tab w:val="right" w:pos="9360"/>
+        </w:tabs>
+        <w:rPr>
+          <w:rFonts w:ascii="Merriweather" w:eastAsia="Segoe UI Symbol" w:hAnsi="Merriweather"/>
+          <w:sz w:val="20"/>
+          <w:szCs w:val="20"/>
+        </w:rPr>
+      </w:pPr>
       <w:proofErr w:type="spellStart"/>
       <w:r>
         <w:rPr>
@@ -3762,6 +4225,18 @@
           <w:szCs w:val="20"/>
         </w:rPr>
       </w:pPr>
+    </w:p>
+    <w:p>
+      <w:pPr>
+        <w:tabs>
+          <w:tab w:val="right" w:pos="9360"/>
+        </w:tabs>
+        <w:rPr>
+          <w:rFonts w:ascii="Merriweather" w:eastAsia="Segoe UI Symbol" w:hAnsi="Merriweather"/>
+          <w:sz w:val="20"/>
+          <w:szCs w:val="20"/>
+        </w:rPr>
+      </w:pPr>
       <w:proofErr w:type="spellStart"/>
       <w:r>
         <w:rPr>
@@ -3778,6 +4253,30 @@
           <w:sz w:val="20"/>
           <w:szCs w:val="20"/>
         </w:rPr>
+        <w:t xml:space="preserve"> - </w:t>
+      </w:r>
+      <w:r>
+        <w:rPr>
+          <w:rFonts w:ascii="Merriweather" w:eastAsia="Segoe UI Symbol" w:hAnsi="Merriweather"/>
+          <w:sz w:val="20"/>
+          <w:szCs w:val="20"/>
+        </w:rPr>
+        <w:t>9</w:t>
+      </w:r>
+      <w:r>
+        <w:rPr>
+          <w:rFonts w:ascii="Merriweather" w:eastAsia="Segoe UI Symbol" w:hAnsi="Merriweather"/>
+          <w:sz w:val="20"/>
+          <w:szCs w:val="20"/>
+        </w:rPr>
+        <w:t xml:space="preserve"> Stars</w:t>
+      </w:r>
+      <w:r>
+        <w:rPr>
+          <w:rFonts w:ascii="Merriweather" w:eastAsia="Segoe UI Symbol" w:hAnsi="Merriweather"/>
+          <w:sz w:val="20"/>
+          <w:szCs w:val="20"/>
+        </w:rPr>
         <w:tab/>
       </w:r>
       <w:r>
@@ -3786,15 +4285,127 @@
           <w:sz w:val="20"/>
           <w:szCs w:val="20"/>
         </w:rPr>
-        <w:t>9</w:t>
-      </w:r>
-      <w:r>
-        <w:rPr>
-          <w:rFonts w:ascii="Merriweather" w:eastAsia="Segoe UI Symbol" w:hAnsi="Merriweather"/>
-          <w:sz w:val="20"/>
-          <w:szCs w:val="20"/>
-        </w:rPr>
-        <w:t xml:space="preserve"> Stars</w:t>
+        <w:t>January 2020 – February 2020</w:t>
+      </w:r>
+    </w:p>
+    <w:p>
+      <w:pPr>
+        <w:rPr>
+          <w:rFonts w:ascii="Merriweather" w:eastAsia="Segoe UI Symbol" w:hAnsi="Merriweather"/>
+          <w:sz w:val="20"/>
+          <w:szCs w:val="20"/>
+        </w:rPr>
+      </w:pPr>
+      <w:r>
+        <w:rPr>
+          <w:rFonts w:ascii="Merriweather" w:eastAsia="Segoe UI Symbol" w:hAnsi="Merriweather"/>
+          <w:sz w:val="20"/>
+          <w:szCs w:val="20"/>
+        </w:rPr>
+        <w:t xml:space="preserve">A </w:t>
+      </w:r>
+      <w:proofErr w:type="spellStart"/>
+      <w:r>
+        <w:rPr>
+          <w:rFonts w:ascii="Merriweather" w:eastAsia="Segoe UI Symbol" w:hAnsi="Merriweather"/>
+          <w:sz w:val="20"/>
+          <w:szCs w:val="20"/>
+        </w:rPr>
+        <w:t>Jupyter</w:t>
+      </w:r>
+      <w:proofErr w:type="spellEnd"/>
+      <w:r>
+        <w:rPr>
+          <w:rFonts w:ascii="Merriweather" w:eastAsia="Segoe UI Symbol" w:hAnsi="Merriweather"/>
+          <w:sz w:val="20"/>
+          <w:szCs w:val="20"/>
+        </w:rPr>
+        <w:t xml:space="preserve"> kernel for hydra, a video synth, written in JavaScript and WebGL, using Electron, React and code adopted from the </w:t>
+      </w:r>
+      <w:proofErr w:type="spellStart"/>
+      <w:r>
+        <w:rPr>
+          <w:rFonts w:ascii="Merriweather" w:eastAsia="Segoe UI Symbol" w:hAnsi="Merriweather"/>
+          <w:sz w:val="20"/>
+          <w:szCs w:val="20"/>
+        </w:rPr>
+        <w:t>IJavaScript</w:t>
+      </w:r>
+      <w:proofErr w:type="spellEnd"/>
+      <w:r>
+        <w:rPr>
+          <w:rFonts w:ascii="Merriweather" w:eastAsia="Segoe UI Symbol" w:hAnsi="Merriweather"/>
+          <w:sz w:val="20"/>
+          <w:szCs w:val="20"/>
+        </w:rPr>
+        <w:t xml:space="preserve"> </w:t>
+      </w:r>
+      <w:proofErr w:type="spellStart"/>
+      <w:r>
+        <w:rPr>
+          <w:rFonts w:ascii="Merriweather" w:eastAsia="Segoe UI Symbol" w:hAnsi="Merriweather"/>
+          <w:sz w:val="20"/>
+          <w:szCs w:val="20"/>
+        </w:rPr>
+        <w:t>Jupyter</w:t>
+      </w:r>
+      <w:proofErr w:type="spellEnd"/>
+      <w:r>
+        <w:rPr>
+          <w:rFonts w:ascii="Merriweather" w:eastAsia="Segoe UI Symbol" w:hAnsi="Merriweather"/>
+          <w:sz w:val="20"/>
+          <w:szCs w:val="20"/>
+        </w:rPr>
+        <w:t xml:space="preserve"> kernel, with an accompanying YouTube </w:t>
+      </w:r>
+      <w:proofErr w:type="gramStart"/>
+      <w:r>
+        <w:rPr>
+          <w:rFonts w:ascii="Merriweather" w:eastAsia="Segoe UI Symbol" w:hAnsi="Merriweather"/>
+          <w:sz w:val="20"/>
+          <w:szCs w:val="20"/>
+        </w:rPr>
+        <w:t>video</w:t>
+      </w:r>
+      <w:proofErr w:type="gramEnd"/>
+    </w:p>
+    <w:p>
+      <w:pPr>
+        <w:rPr>
+          <w:rFonts w:ascii="Merriweather" w:eastAsia="Segoe UI Symbol" w:hAnsi="Merriweather"/>
+          <w:sz w:val="20"/>
+          <w:szCs w:val="20"/>
+        </w:rPr>
+      </w:pPr>
+    </w:p>
+    <w:p>
+      <w:pPr>
+        <w:tabs>
+          <w:tab w:val="right" w:pos="9360"/>
+        </w:tabs>
+        <w:rPr>
+          <w:rFonts w:ascii="Merriweather" w:eastAsia="Segoe UI Symbol" w:hAnsi="Merriweather"/>
+          <w:sz w:val="20"/>
+          <w:szCs w:val="20"/>
+        </w:rPr>
+      </w:pPr>
+      <w:proofErr w:type="spellStart"/>
+      <w:r>
+        <w:rPr>
+          <w:rFonts w:ascii="mononoki" w:hAnsi="mononoki" w:cs="mononoki"/>
+          <w:sz w:val="20"/>
+          <w:szCs w:val="20"/>
+        </w:rPr>
+        <w:t>korben</w:t>
+      </w:r>
+      <w:proofErr w:type="spellEnd"/>
+      <w:r>
+        <w:rPr>
+          <w:rFonts w:ascii="mononoki" w:hAnsi="mononoki" w:cs="mononoki"/>
+          <w:sz w:val="20"/>
+          <w:szCs w:val="20"/>
+        </w:rPr>
+        <w:t>-twitter</w:t>
       </w:r>
       <w:r>
         <w:rPr>
@@ -3810,78 +4421,24 @@
           <w:sz w:val="20"/>
           <w:szCs w:val="20"/>
         </w:rPr>
-        <w:t>January 2020 – February 2020</w:t>
-      </w:r>
-    </w:p>
-    <w:p>
-      <w:pPr>
-        <w:rPr>
-          <w:rFonts w:ascii="Merriweather" w:eastAsia="Segoe UI Symbol" w:hAnsi="Merriweather"/>
-          <w:sz w:val="20"/>
-          <w:szCs w:val="20"/>
-        </w:rPr>
-      </w:pPr>
-      <w:r>
-        <w:rPr>
-          <w:rFonts w:ascii="Merriweather" w:eastAsia="Segoe UI Symbol" w:hAnsi="Merriweather"/>
-          <w:sz w:val="20"/>
-          <w:szCs w:val="20"/>
-        </w:rPr>
-        <w:t xml:space="preserve">A </w:t>
-      </w:r>
-      <w:proofErr w:type="spellStart"/>
-      <w:r>
-        <w:rPr>
-          <w:rFonts w:ascii="Merriweather" w:eastAsia="Segoe UI Symbol" w:hAnsi="Merriweather"/>
-          <w:sz w:val="20"/>
-          <w:szCs w:val="20"/>
-        </w:rPr>
-        <w:t>Jupyter</w:t>
-      </w:r>
-      <w:proofErr w:type="spellEnd"/>
-      <w:r>
-        <w:rPr>
-          <w:rFonts w:ascii="Merriweather" w:eastAsia="Segoe UI Symbol" w:hAnsi="Merriweather"/>
-          <w:sz w:val="20"/>
-          <w:szCs w:val="20"/>
-        </w:rPr>
-        <w:t xml:space="preserve"> kernel for hydra, a video synth, written in JavaScript and WebGL, using Electron, React and code adopted from the </w:t>
-      </w:r>
-      <w:proofErr w:type="spellStart"/>
-      <w:r>
-        <w:rPr>
-          <w:rFonts w:ascii="Merriweather" w:eastAsia="Segoe UI Symbol" w:hAnsi="Merriweather"/>
-          <w:sz w:val="20"/>
-          <w:szCs w:val="20"/>
-        </w:rPr>
-        <w:t>IJavaScript</w:t>
-      </w:r>
-      <w:proofErr w:type="spellEnd"/>
-      <w:r>
-        <w:rPr>
-          <w:rFonts w:ascii="Merriweather" w:eastAsia="Segoe UI Symbol" w:hAnsi="Merriweather"/>
-          <w:sz w:val="20"/>
-          <w:szCs w:val="20"/>
-        </w:rPr>
-        <w:t xml:space="preserve"> </w:t>
-      </w:r>
-      <w:proofErr w:type="spellStart"/>
-      <w:r>
-        <w:rPr>
-          <w:rFonts w:ascii="Merriweather" w:eastAsia="Segoe UI Symbol" w:hAnsi="Merriweather"/>
-          <w:sz w:val="20"/>
-          <w:szCs w:val="20"/>
-        </w:rPr>
-        <w:t>Jupyter</w:t>
-      </w:r>
-      <w:proofErr w:type="spellEnd"/>
-      <w:r>
-        <w:rPr>
-          <w:rFonts w:ascii="Merriweather" w:eastAsia="Segoe UI Symbol" w:hAnsi="Merriweather"/>
-          <w:sz w:val="20"/>
-          <w:szCs w:val="20"/>
-        </w:rPr>
-        <w:t xml:space="preserve"> kernel, with an accompanying YouTube </w:t>
+        <w:t>January 2014 – August 2019</w:t>
+      </w:r>
+    </w:p>
+    <w:p>
+      <w:pPr>
+        <w:rPr>
+          <w:rFonts w:ascii="Merriweather" w:eastAsia="Segoe UI Symbol" w:hAnsi="Merriweather"/>
+          <w:sz w:val="20"/>
+          <w:szCs w:val="20"/>
+        </w:rPr>
+      </w:pPr>
+      <w:r>
+        <w:rPr>
+          <w:rFonts w:ascii="Merriweather" w:eastAsia="Segoe UI Symbol" w:hAnsi="Merriweather"/>
+          <w:sz w:val="20"/>
+          <w:szCs w:val="20"/>
+        </w:rPr>
+        <w:t xml:space="preserve">A Twitter bot that used Markov chains to make procedurally generated tweets as my pet budgerigar, rewritten multiple times in many languages over the course of its </w:t>
       </w:r>
       <w:proofErr w:type="gramStart"/>
       <w:r>
@@ -3890,7 +4447,7 @@
           <w:sz w:val="20"/>
           <w:szCs w:val="20"/>
         </w:rPr>
-        <w:t>video</w:t>
+        <w:t>operation</w:t>
       </w:r>
       <w:proofErr w:type="gramEnd"/>
     </w:p>
@@ -3902,91 +4459,41 @@
           <w:szCs w:val="20"/>
         </w:rPr>
       </w:pPr>
-      <w:proofErr w:type="spellStart"/>
+    </w:p>
+    <w:p>
+      <w:pPr>
+        <w:tabs>
+          <w:tab w:val="right" w:pos="9360"/>
+        </w:tabs>
+        <w:rPr>
+          <w:rFonts w:ascii="Merriweather" w:eastAsia="Segoe UI Symbol" w:hAnsi="Merriweather"/>
+          <w:sz w:val="20"/>
+          <w:szCs w:val="20"/>
+        </w:rPr>
+      </w:pPr>
       <w:r>
         <w:rPr>
           <w:rFonts w:ascii="mononoki" w:hAnsi="mononoki" w:cs="mononoki"/>
           <w:sz w:val="20"/>
           <w:szCs w:val="20"/>
         </w:rPr>
-        <w:t>korben</w:t>
-      </w:r>
-      <w:proofErr w:type="spellEnd"/>
+        <w:t>e</w:t>
+      </w:r>
       <w:r>
         <w:rPr>
           <w:rFonts w:ascii="mononoki" w:hAnsi="mononoki" w:cs="mononoki"/>
           <w:sz w:val="20"/>
           <w:szCs w:val="20"/>
         </w:rPr>
-        <w:t>-twitter</w:t>
-      </w:r>
-      <w:r>
-        <w:rPr>
-          <w:rFonts w:ascii="Merriweather" w:eastAsia="Segoe UI Symbol" w:hAnsi="Merriweather"/>
-          <w:sz w:val="20"/>
-          <w:szCs w:val="20"/>
-        </w:rPr>
-        <w:tab/>
-      </w:r>
-      <w:r>
-        <w:rPr>
-          <w:rFonts w:ascii="Merriweather" w:eastAsia="Segoe UI Symbol" w:hAnsi="Merriweather"/>
-          <w:sz w:val="20"/>
-          <w:szCs w:val="20"/>
-        </w:rPr>
-        <w:t>January 2014 – August 2019</w:t>
-      </w:r>
-    </w:p>
-    <w:p>
-      <w:pPr>
-        <w:rPr>
-          <w:rFonts w:ascii="Merriweather" w:eastAsia="Segoe UI Symbol" w:hAnsi="Merriweather"/>
-          <w:sz w:val="20"/>
-          <w:szCs w:val="20"/>
-        </w:rPr>
-      </w:pPr>
-      <w:r>
-        <w:rPr>
-          <w:rFonts w:ascii="Merriweather" w:eastAsia="Segoe UI Symbol" w:hAnsi="Merriweather"/>
-          <w:sz w:val="20"/>
-          <w:szCs w:val="20"/>
-        </w:rPr>
-        <w:t xml:space="preserve">A Twitter bot that used Markov chains to make procedurally generated tweets as my pet budgerigar, rewritten multiple times in many languages over the course of its </w:t>
-      </w:r>
-      <w:proofErr w:type="gramStart"/>
-      <w:r>
-        <w:rPr>
-          <w:rFonts w:ascii="Merriweather" w:eastAsia="Segoe UI Symbol" w:hAnsi="Merriweather"/>
-          <w:sz w:val="20"/>
-          <w:szCs w:val="20"/>
-        </w:rPr>
-        <w:t>operation</w:t>
-      </w:r>
-      <w:proofErr w:type="gramEnd"/>
-    </w:p>
-    <w:p>
-      <w:pPr>
-        <w:rPr>
-          <w:rFonts w:ascii="Merriweather" w:eastAsia="Segoe UI Symbol" w:hAnsi="Merriweather"/>
-          <w:sz w:val="20"/>
-          <w:szCs w:val="20"/>
-        </w:rPr>
-      </w:pPr>
-      <w:r>
-        <w:rPr>
-          <w:rFonts w:ascii="mononoki" w:hAnsi="mononoki" w:cs="mononoki"/>
-          <w:sz w:val="20"/>
-          <w:szCs w:val="20"/>
-        </w:rPr>
-        <w:t>ecstatic</w:t>
-      </w:r>
-      <w:r>
-        <w:rPr>
-          <w:rFonts w:ascii="Merriweather" w:hAnsi="Merriweather"/>
-          <w:sz w:val="20"/>
-          <w:szCs w:val="20"/>
-        </w:rPr>
-        <w:tab/>
+        <w:t>cstatic</w:t>
+      </w:r>
+      <w:r>
+        <w:rPr>
+          <w:rFonts w:ascii="Merriweather" w:hAnsi="Merriweather"/>
+          <w:sz w:val="20"/>
+          <w:szCs w:val="20"/>
+        </w:rPr>
+        <w:t xml:space="preserve"> - </w:t>
       </w:r>
       <w:r>
         <w:rPr>
@@ -4057,6 +4564,15 @@
           <w:szCs w:val="20"/>
         </w:rPr>
       </w:pPr>
+    </w:p>
+    <w:p>
+      <w:pPr>
+        <w:rPr>
+          <w:rFonts w:ascii="Merriweather" w:eastAsia="Segoe UI Symbol" w:hAnsi="Merriweather"/>
+          <w:sz w:val="20"/>
+          <w:szCs w:val="20"/>
+        </w:rPr>
+      </w:pPr>
       <w:r>
         <w:rPr>
           <w:rFonts w:ascii="mononoki" w:hAnsi="mononoki" w:cs="mononoki"/>
@@ -4143,22 +4659,34 @@
           <w:szCs w:val="20"/>
         </w:rPr>
       </w:pPr>
+    </w:p>
+    <w:p>
+      <w:pPr>
+        <w:rPr>
+          <w:rFonts w:ascii="Merriweather" w:eastAsia="Segoe UI Symbol" w:hAnsi="Merriweather"/>
+          <w:sz w:val="20"/>
+          <w:szCs w:val="20"/>
+        </w:rPr>
+      </w:pPr>
       <w:r>
         <w:rPr>
           <w:rFonts w:ascii="Merriweather" w:hAnsi="Merriweather" w:cs="mononoki"/>
+          <w:i/>
+          <w:iCs/>
           <w:sz w:val="20"/>
           <w:szCs w:val="20"/>
         </w:rPr>
         <w:t>Counting of Stream Crossings Along a Path between Two Given Alaskan Villages</w:t>
       </w:r>
-      <w:r>
-        <w:rPr>
-          <w:rFonts w:ascii="Merriweather" w:eastAsia="Segoe UI Symbol" w:hAnsi="Merriweather"/>
-          <w:sz w:val="20"/>
-          <w:szCs w:val="20"/>
-        </w:rPr>
-        <w:tab/>
-      </w:r>
+    </w:p>
+    <w:p>
+      <w:pPr>
+        <w:rPr>
+          <w:rFonts w:ascii="Merriweather" w:eastAsia="Segoe UI Symbol" w:hAnsi="Merriweather"/>
+          <w:sz w:val="20"/>
+          <w:szCs w:val="20"/>
+        </w:rPr>
+      </w:pPr>
       <w:r>
         <w:rPr>
           <w:rFonts w:ascii="Merriweather" w:eastAsia="Segoe UI Symbol" w:hAnsi="Merriweather"/>
@@ -4221,22 +4749,59 @@
           <w:szCs w:val="20"/>
         </w:rPr>
       </w:pPr>
-      <w:r>
+    </w:p>
+    <w:p>
+      <w:pPr>
         <w:rPr>
           <w:rFonts w:ascii="Merriweather" w:hAnsi="Merriweather" w:cs="mononoki"/>
+          <w:i/>
+          <w:iCs/>
+          <w:sz w:val="20"/>
+          <w:szCs w:val="20"/>
+        </w:rPr>
+      </w:pPr>
+      <w:r>
+        <w:rPr>
+          <w:rFonts w:ascii="Merriweather" w:hAnsi="Merriweather" w:cs="mononoki"/>
+          <w:i/>
+          <w:iCs/>
           <w:sz w:val="20"/>
           <w:szCs w:val="20"/>
         </w:rPr>
         <w:t>The Determination of Anisotropic Thermal Conductivity with Thermal Needle Probe Measurements</w:t>
       </w:r>
+    </w:p>
+    <w:p>
+      <w:pPr>
+        <w:rPr>
+          <w:rFonts w:ascii="Merriweather" w:eastAsia="Segoe UI Symbol" w:hAnsi="Merriweather"/>
+          <w:sz w:val="20"/>
+          <w:szCs w:val="20"/>
+        </w:rPr>
+      </w:pPr>
       <w:r>
         <w:rPr>
           <w:rFonts w:ascii="Merriweather" w:hAnsi="Merriweather" w:cs="mononoki"/>
           <w:sz w:val="20"/>
           <w:szCs w:val="20"/>
         </w:rPr>
-        <w:tab/>
-        <w:t>May 2010 May 2011</w:t>
+        <w:t xml:space="preserve">May 2010 </w:t>
+      </w:r>
+      <w:r>
+        <w:rPr>
+          <w:rFonts w:ascii="Merriweather" w:hAnsi="Merriweather" w:cs="mononoki"/>
+          <w:sz w:val="20"/>
+          <w:szCs w:val="20"/>
+        </w:rPr>
+        <w:t xml:space="preserve">- </w:t>
+      </w:r>
+      <w:r>
+        <w:rPr>
+          <w:rFonts w:ascii="Merriweather" w:hAnsi="Merriweather" w:cs="mononoki"/>
+          <w:sz w:val="20"/>
+          <w:szCs w:val="20"/>
+        </w:rPr>
+        <w:t>May 2011</w:t>
       </w:r>
     </w:p>
     <w:p>
@@ -4274,9 +4839,20 @@
           <w:szCs w:val="20"/>
         </w:rPr>
       </w:pPr>
-      <w:r>
-        <w:rPr>
-          <w:rFonts w:ascii="Merriweather" w:eastAsia="Segoe UI Symbol" w:hAnsi="Merriweather"/>
+    </w:p>
+    <w:p>
+      <w:pPr>
+        <w:rPr>
+          <w:rFonts w:ascii="Merriweather" w:eastAsia="Segoe UI Symbol" w:hAnsi="Merriweather"/>
+          <w:sz w:val="20"/>
+          <w:szCs w:val="20"/>
+        </w:rPr>
+      </w:pPr>
+      <w:r>
+        <w:rPr>
+          <w:rFonts w:ascii="Merriweather" w:eastAsia="Segoe UI Symbol" w:hAnsi="Merriweather"/>
+          <w:i/>
+          <w:iCs/>
           <w:sz w:val="20"/>
           <w:szCs w:val="20"/>
         </w:rPr>
@@ -4299,6 +4875,13 @@
           <w:sz w:val="20"/>
           <w:szCs w:val="20"/>
         </w:rPr>
+        <w:sectPr>
+          <w:type w:val="continuous"/>
+          <w:pgSz w:w="12240" w:h="15840"/>
+          <w:pgMar w:top="1440" w:right="1440" w:bottom="1440" w:left="1440" w:header="720" w:footer="720" w:gutter="0"/>
+          <w:cols w:space="720"/>
+          <w:docGrid w:linePitch="360"/>
+        </w:sectPr>
       </w:pPr>
       <w:r>
         <w:rPr>
@@ -4332,7 +4915,15 @@
           <w:sz w:val="20"/>
           <w:szCs w:val="20"/>
         </w:rPr>
-        <w:t xml:space="preserve"> Python multitouch </w:t>
+        <w:t xml:space="preserve"> Python multitouch library</w:t>
+      </w:r>
+      <w:r>
+        <w:rPr>
+          <w:rFonts w:ascii="Merriweather" w:eastAsia="Segoe UI Symbol" w:hAnsi="Merriweather"/>
+          <w:sz w:val="20"/>
+          <w:szCs w:val="20"/>
+        </w:rPr>
+        <w:t xml:space="preserve">, and a technique </w:t>
       </w:r>
       <w:proofErr w:type="gramStart"/>
       <w:r>
@@ -4341,15 +4932,7 @@
           <w:sz w:val="20"/>
           <w:szCs w:val="20"/>
         </w:rPr>
-        <w:t xml:space="preserve">library </w:t>
-      </w:r>
-      <w:r>
-        <w:rPr>
-          <w:rFonts w:ascii="Merriweather" w:eastAsia="Segoe UI Symbol" w:hAnsi="Merriweather"/>
-          <w:sz w:val="20"/>
-          <w:szCs w:val="20"/>
-        </w:rPr>
-        <w:t>,</w:t>
+        <w:t>similar to</w:t>
       </w:r>
       <w:proofErr w:type="gramEnd"/>
       <w:r>
@@ -4358,8 +4941,17 @@
           <w:sz w:val="20"/>
           <w:szCs w:val="20"/>
         </w:rPr>
-        <w:t xml:space="preserve"> and a technique similar to Frustrated Internal Total Reflection</w:t>
-      </w:r>
+        <w:t xml:space="preserve"> Frustrated Internal Total Reflection</w:t>
+      </w:r>
+    </w:p>
+    <w:p>
+      <w:pPr>
+        <w:rPr>
+          <w:rFonts w:ascii="Merriweather" w:eastAsia="Segoe UI Symbol" w:hAnsi="Merriweather"/>
+          <w:sz w:val="20"/>
+          <w:szCs w:val="20"/>
+        </w:rPr>
+      </w:pPr>
     </w:p>
     <w:p>
       <w:pPr>
@@ -4380,6 +4972,9 @@
     </w:p>
     <w:p>
       <w:pPr>
+        <w:tabs>
+          <w:tab w:val="right" w:pos="9360"/>
+        </w:tabs>
         <w:rPr>
           <w:rFonts w:ascii="Merriweather" w:eastAsia="Segoe UI Symbol" w:hAnsi="Merriweather"/>
           <w:sz w:val="20"/>
@@ -4456,6 +5051,18 @@
           <w:szCs w:val="20"/>
         </w:rPr>
       </w:pPr>
+    </w:p>
+    <w:p>
+      <w:pPr>
+        <w:tabs>
+          <w:tab w:val="right" w:pos="9360"/>
+        </w:tabs>
+        <w:rPr>
+          <w:rFonts w:ascii="Merriweather" w:eastAsia="Segoe UI Symbol" w:hAnsi="Merriweather"/>
+          <w:sz w:val="20"/>
+          <w:szCs w:val="20"/>
+        </w:rPr>
+      </w:pPr>
       <w:r>
         <w:rPr>
           <w:rFonts w:ascii="Merriweather" w:eastAsia="Segoe UI Symbol" w:hAnsi="Merriweather"/>
@@ -4560,6 +5167,18 @@
           <w:szCs w:val="20"/>
         </w:rPr>
       </w:pPr>
+    </w:p>
+    <w:p>
+      <w:pPr>
+        <w:tabs>
+          <w:tab w:val="right" w:pos="9360"/>
+        </w:tabs>
+        <w:rPr>
+          <w:rFonts w:ascii="Merriweather" w:eastAsia="Segoe UI Symbol" w:hAnsi="Merriweather"/>
+          <w:sz w:val="20"/>
+          <w:szCs w:val="20"/>
+        </w:rPr>
+      </w:pPr>
       <w:r>
         <w:rPr>
           <w:rFonts w:ascii="Merriweather" w:eastAsia="Segoe UI Symbol" w:hAnsi="Merriweather"/>
@@ -4612,6 +5231,13 @@
           <w:sz w:val="20"/>
           <w:szCs w:val="20"/>
         </w:rPr>
+        <w:sectPr>
+          <w:type w:val="continuous"/>
+          <w:pgSz w:w="12240" w:h="15840"/>
+          <w:pgMar w:top="1440" w:right="1440" w:bottom="1440" w:left="1440" w:header="720" w:footer="720" w:gutter="0"/>
+          <w:cols w:space="720"/>
+          <w:docGrid w:linePitch="360"/>
+        </w:sectPr>
       </w:pPr>
       <w:r>
         <w:rPr>
@@ -4621,6 +5247,15 @@
         </w:rPr>
         <w:t>Award: $2250</w:t>
       </w:r>
+    </w:p>
+    <w:p>
+      <w:pPr>
+        <w:rPr>
+          <w:rFonts w:ascii="Merriweather" w:eastAsia="Segoe UI Symbol" w:hAnsi="Merriweather"/>
+          <w:sz w:val="20"/>
+          <w:szCs w:val="20"/>
+        </w:rPr>
+      </w:pPr>
     </w:p>
     <w:p>
       <w:pPr>
@@ -4636,12 +5271,14 @@
           <w:sz w:val="32"/>
           <w:szCs w:val="32"/>
         </w:rPr>
-        <w:lastRenderedPageBreak/>
         <w:t>Service</w:t>
       </w:r>
     </w:p>
     <w:p>
       <w:pPr>
+        <w:tabs>
+          <w:tab w:val="right" w:pos="9360"/>
+        </w:tabs>
         <w:rPr>
           <w:rFonts w:ascii="Merriweather" w:eastAsia="Segoe UI Symbol" w:hAnsi="Merriweather"/>
           <w:sz w:val="20"/>
@@ -4673,25 +5310,31 @@
           <w:sz w:val="20"/>
           <w:szCs w:val="20"/>
         </w:rPr>
-      </w:pPr>
-      <w:r>
-        <w:rPr>
-          <w:rFonts w:ascii="Merriweather" w:eastAsia="Segoe UI Symbol" w:hAnsi="Merriweather"/>
-          <w:sz w:val="20"/>
-          <w:szCs w:val="20"/>
-        </w:rPr>
-        <w:t xml:space="preserve">Volunteered at E-Week activities, and administered the chapter’s website and Facebook </w:t>
-      </w:r>
-      <w:proofErr w:type="gramStart"/>
-      <w:r>
-        <w:rPr>
-          <w:rFonts w:ascii="Merriweather" w:eastAsia="Segoe UI Symbol" w:hAnsi="Merriweather"/>
-          <w:sz w:val="20"/>
-          <w:szCs w:val="20"/>
-        </w:rPr>
-        <w:t>page</w:t>
-      </w:r>
-      <w:proofErr w:type="gramEnd"/>
+        <w:sectPr>
+          <w:type w:val="continuous"/>
+          <w:pgSz w:w="12240" w:h="15840"/>
+          <w:pgMar w:top="1440" w:right="1440" w:bottom="1440" w:left="1440" w:header="720" w:footer="720" w:gutter="0"/>
+          <w:cols w:space="720"/>
+          <w:docGrid w:linePitch="360"/>
+        </w:sectPr>
+      </w:pPr>
+      <w:r>
+        <w:rPr>
+          <w:rFonts w:ascii="Merriweather" w:eastAsia="Segoe UI Symbol" w:hAnsi="Merriweather"/>
+          <w:sz w:val="20"/>
+          <w:szCs w:val="20"/>
+        </w:rPr>
+        <w:t>Volunteered at E-Week activities, and administered the chapter’s website and Facebook page</w:t>
+      </w:r>
+    </w:p>
+    <w:p>
+      <w:pPr>
+        <w:rPr>
+          <w:rFonts w:ascii="Merriweather" w:eastAsia="Segoe UI Symbol" w:hAnsi="Merriweather"/>
+          <w:sz w:val="20"/>
+          <w:szCs w:val="20"/>
+        </w:rPr>
+      </w:pPr>
     </w:p>
     <w:p>
       <w:pPr>
@@ -4889,6 +5532,7 @@
           <w:sz w:val="20"/>
           <w:szCs w:val="20"/>
         </w:rPr>
+        <w:lastRenderedPageBreak/>
         <w:t>Data Engineering &amp; Data Science:</w:t>
       </w:r>
       <w:r>
@@ -5093,6 +5737,7 @@
       </w:r>
     </w:p>
     <w:sectPr>
+      <w:type w:val="continuous"/>
       <w:pgSz w:w="12240" w:h="15840"/>
       <w:pgMar w:top="1440" w:right="1440" w:bottom="1440" w:left="1440" w:header="720" w:footer="720" w:gutter="0"/>
       <w:cols w:space="720"/>

</xml_diff>